<commit_message>
Agrega 'Materia' a Datos.docx
</commit_message>
<xml_diff>
--- a/Datos.docx
+++ b/Datos.docx
@@ -83,7 +83,37 @@
           <w:rFonts w:ascii="Arial" w:hAnsi="Arial" w:cs="Arial"/>
           <w:sz w:val="32"/>
         </w:rPr>
-        <w:t>Ciclo: 2016A</w:t>
+        <w:t>Ciclo: 2016</w:t>
+      </w:r>
+      <w:r>
+        <w:rPr>
+          <w:rFonts w:ascii="Arial" w:hAnsi="Arial" w:cs="Arial"/>
+          <w:sz w:val="32"/>
+        </w:rPr>
+        <w:t>ª</w:t>
+      </w:r>
+    </w:p>
+    <w:p>
+      <w:pPr>
+        <w:rPr>
+          <w:rFonts w:ascii="Arial" w:hAnsi="Arial" w:cs="Arial"/>
+          <w:sz w:val="32"/>
+        </w:rPr>
+      </w:pPr>
+    </w:p>
+    <w:p>
+      <w:pPr>
+        <w:rPr>
+          <w:rFonts w:ascii="Arial" w:hAnsi="Arial" w:cs="Arial"/>
+          <w:sz w:val="32"/>
+        </w:rPr>
+      </w:pPr>
+      <w:r>
+        <w:rPr>
+          <w:rFonts w:ascii="Arial" w:hAnsi="Arial" w:cs="Arial"/>
+          <w:sz w:val="32"/>
+        </w:rPr>
+        <w:t>Materia: Programación WEB</w:t>
       </w:r>
     </w:p>
     <w:sectPr>

</xml_diff>